<commit_message>
edited my document and added cricial information
</commit_message>
<xml_diff>
--- a/AI Prompt Journal.docx
+++ b/AI Prompt Journal.docx
@@ -50,7 +50,19 @@
         <w:rPr>
           <w:rFonts w:ascii="Times New Roman" w:hAnsi="Times New Roman" w:cs="Times New Roman"/>
         </w:rPr>
-        <w:t xml:space="preserve">"I want a simple Rust MWE to fetch a single JSON object. How can I use </w:t>
+        <w:t>"I want a simple Rust MWE</w:t>
+      </w:r>
+      <w:r>
+        <w:rPr>
+          <w:rFonts w:ascii="Times New Roman" w:hAnsi="Times New Roman" w:cs="Times New Roman"/>
+        </w:rPr>
+        <w:t xml:space="preserve">(Minimum Working Example) </w:t>
+      </w:r>
+      <w:r>
+        <w:rPr>
+          <w:rFonts w:ascii="Times New Roman" w:hAnsi="Times New Roman" w:cs="Times New Roman"/>
+        </w:rPr>
+        <w:t xml:space="preserve"> to fetch a single JSON object. How can I use </w:t>
       </w:r>
       <w:proofErr w:type="spellStart"/>
       <w:r>
@@ -305,14 +317,21 @@
         <w:rPr>
           <w:rFonts w:ascii="Times New Roman" w:hAnsi="Times New Roman" w:cs="Times New Roman"/>
         </w:rPr>
-        <w:t xml:space="preserve">Instructed to use the ? operator to handle the Result type before </w:t>
+        <w:t xml:space="preserve">Instructed to use </w:t>
       </w:r>
       <w:proofErr w:type="gramStart"/>
       <w:r>
         <w:rPr>
           <w:rFonts w:ascii="Times New Roman" w:hAnsi="Times New Roman" w:cs="Times New Roman"/>
         </w:rPr>
-        <w:t>calling .</w:t>
+        <w:t>the ?</w:t>
+      </w:r>
+      <w:proofErr w:type="gramEnd"/>
+      <w:r>
+        <w:rPr>
+          <w:rFonts w:ascii="Times New Roman" w:hAnsi="Times New Roman" w:cs="Times New Roman"/>
+        </w:rPr>
+        <w:t xml:space="preserve"> operator to handle the Result type before calling .</w:t>
       </w:r>
       <w:proofErr w:type="spellStart"/>
       <w:r>
@@ -322,12 +341,169 @@
         <w:t>json</w:t>
       </w:r>
       <w:proofErr w:type="spellEnd"/>
-      <w:proofErr w:type="gramEnd"/>
       <w:r>
         <w:rPr>
           <w:rFonts w:ascii="Times New Roman" w:hAnsi="Times New Roman" w:cs="Times New Roman"/>
         </w:rPr>
         <w:t>().</w:t>
+      </w:r>
+    </w:p>
+    <w:p>
+      <w:pPr>
+        <w:rPr>
+          <w:rFonts w:ascii="Times New Roman" w:hAnsi="Times New Roman" w:cs="Times New Roman"/>
+        </w:rPr>
+      </w:pPr>
+    </w:p>
+    <w:p>
+      <w:pPr>
+        <w:rPr>
+          <w:rFonts w:ascii="Times New Roman" w:hAnsi="Times New Roman" w:cs="Times New Roman"/>
+        </w:rPr>
+      </w:pPr>
+      <w:r>
+        <w:rPr>
+          <w:rFonts w:ascii="Times New Roman" w:hAnsi="Times New Roman" w:cs="Times New Roman"/>
+        </w:rPr>
+        <w:t xml:space="preserve">I ran into an error while running my project and I couldn’t </w:t>
+      </w:r>
+      <w:proofErr w:type="spellStart"/>
+      <w:r>
+        <w:rPr>
+          <w:rFonts w:ascii="Times New Roman" w:hAnsi="Times New Roman" w:cs="Times New Roman"/>
+        </w:rPr>
+        <w:t>analyse</w:t>
+      </w:r>
+      <w:proofErr w:type="spellEnd"/>
+      <w:r>
+        <w:rPr>
+          <w:rFonts w:ascii="Times New Roman" w:hAnsi="Times New Roman" w:cs="Times New Roman"/>
+        </w:rPr>
+        <w:t xml:space="preserve"> it so I copied it to </w:t>
+      </w:r>
+      <w:proofErr w:type="spellStart"/>
+      <w:r>
+        <w:rPr>
+          <w:rFonts w:ascii="Times New Roman" w:hAnsi="Times New Roman" w:cs="Times New Roman"/>
+        </w:rPr>
+        <w:t>gemini</w:t>
+      </w:r>
+      <w:proofErr w:type="spellEnd"/>
+    </w:p>
+    <w:p>
+      <w:pPr>
+        <w:rPr>
+          <w:i/>
+          <w:iCs/>
+        </w:rPr>
+      </w:pPr>
+      <w:r>
+        <w:rPr>
+          <w:rFonts w:ascii="Times New Roman" w:hAnsi="Times New Roman" w:cs="Times New Roman"/>
+        </w:rPr>
+        <w:t>This was the response</w:t>
+      </w:r>
+      <w:r>
+        <w:rPr>
+          <w:rFonts w:ascii="Times New Roman" w:hAnsi="Times New Roman" w:cs="Times New Roman"/>
+          <w:i/>
+          <w:iCs/>
+        </w:rPr>
+        <w:t>”</w:t>
+      </w:r>
+      <w:r>
+        <w:rPr>
+          <w:rFonts w:ascii="Times New Roman" w:eastAsia="Times New Roman" w:hAnsi="Times New Roman" w:cs="Times New Roman"/>
+          <w:i/>
+          <w:iCs/>
+          <w:kern w:val="0"/>
+          <w14:ligatures w14:val="none"/>
+        </w:rPr>
+        <w:t xml:space="preserve"> </w:t>
+      </w:r>
+      <w:r>
+        <w:rPr>
+          <w:i/>
+          <w:iCs/>
+        </w:rPr>
+        <w:t xml:space="preserve">this error is </w:t>
+      </w:r>
+      <w:r>
+        <w:rPr>
+          <w:b/>
+          <w:bCs/>
+          <w:i/>
+          <w:iCs/>
+        </w:rPr>
+        <w:t>very normal on Windows</w:t>
+      </w:r>
+      <w:r>
+        <w:rPr>
+          <w:i/>
+          <w:iCs/>
+        </w:rPr>
+        <w:t>.</w:t>
+      </w:r>
+      <w:r>
+        <w:rPr>
+          <w:i/>
+          <w:iCs/>
+        </w:rPr>
+        <w:br/>
+        <w:t xml:space="preserve">Rust needs a Microsoft linker called </w:t>
+      </w:r>
+      <w:r>
+        <w:rPr>
+          <w:b/>
+          <w:bCs/>
+          <w:i/>
+          <w:iCs/>
+        </w:rPr>
+        <w:t>link.exe</w:t>
+      </w:r>
+      <w:r>
+        <w:rPr>
+          <w:i/>
+          <w:iCs/>
+        </w:rPr>
+        <w:t xml:space="preserve">, which only comes when you install </w:t>
+      </w:r>
+      <w:r>
+        <w:rPr>
+          <w:b/>
+          <w:bCs/>
+          <w:i/>
+          <w:iCs/>
+        </w:rPr>
+        <w:t>Visual Studio Build Tools (with C++ tools)</w:t>
+      </w:r>
+      <w:r>
+        <w:rPr>
+          <w:i/>
+          <w:iCs/>
+        </w:rPr>
+        <w:t>.</w:t>
+      </w:r>
+    </w:p>
+    <w:p>
+      <w:pPr>
+        <w:rPr>
+          <w:rFonts w:ascii="Times New Roman" w:hAnsi="Times New Roman" w:cs="Times New Roman"/>
+        </w:rPr>
+      </w:pPr>
+      <w:r>
+        <w:rPr>
+          <w:rFonts w:ascii="Times New Roman" w:hAnsi="Times New Roman" w:cs="Times New Roman"/>
+          <w:i/>
+          <w:iCs/>
+        </w:rPr>
+        <w:t>VS Code is not enough</w:t>
+      </w:r>
+      <w:r>
+        <w:rPr>
+          <w:rFonts w:ascii="Times New Roman" w:hAnsi="Times New Roman" w:cs="Times New Roman"/>
+        </w:rPr>
+        <w:t>” so I installed visual studio build tool and run the code again this time it brought a desired output</w:t>
       </w:r>
     </w:p>
     <w:sectPr>
@@ -943,6 +1119,7 @@
   <w:style w:type="character" w:default="1" w:styleId="DefaultParagraphFont">
     <w:name w:val="Default Paragraph Font"/>
     <w:uiPriority w:val="1"/>
+    <w:semiHidden/>
     <w:unhideWhenUsed/>
   </w:style>
   <w:style w:type="table" w:default="1" w:styleId="TableNormal">

</xml_diff>